<commit_message>
Zmeneny subor letisko-todo na .md
</commit_message>
<xml_diff>
--- a/vystupyPreSkupinuF.docx
+++ b/vystupyPreSkupinuF.docx
@@ -104,7 +104,16 @@
           <w:szCs w:val="24"/>
           <w:lang w:val="en-US"/>
         </w:rPr>
-        <w:t>ktorí</w:t>
+        <w:t>kto</w:t>
+      </w:r>
+      <w:r>
+        <w:rPr>
+          <w:rFonts w:asciiTheme="majorHAnsi" w:hAnsiTheme="majorHAnsi" w:cstheme="majorHAnsi"/>
+          <w:sz w:val="24"/>
+          <w:szCs w:val="24"/>
+          <w:lang w:val="en-US"/>
+        </w:rPr>
+        <w:t>rý</w:t>
       </w:r>
       <w:r>
         <w:rPr>
@@ -173,7 +182,18 @@
           <w:szCs w:val="24"/>
           <w:lang w:val="en-US"/>
         </w:rPr>
-        <w:t>miezd</w:t>
+        <w:t>mi</w:t>
+      </w:r>
+      <w:bookmarkStart w:id="0" w:name="_GoBack"/>
+      <w:bookmarkEnd w:id="0"/>
+      <w:r>
+        <w:rPr>
+          <w:rFonts w:asciiTheme="majorHAnsi" w:hAnsiTheme="majorHAnsi" w:cstheme="majorHAnsi"/>
+          <w:sz w:val="24"/>
+          <w:szCs w:val="24"/>
+          <w:lang w:val="en-US"/>
+        </w:rPr>
+        <w:t>ezd</w:t>
       </w:r>
       <w:proofErr w:type="spellEnd"/>
       <w:r>
@@ -1831,8 +1851,6 @@
         </w:rPr>
         <w:t>.</w:t>
       </w:r>
-      <w:bookmarkStart w:id="0" w:name="_GoBack"/>
-      <w:bookmarkEnd w:id="0"/>
     </w:p>
     <w:p>
       <w:pPr>
@@ -1971,6 +1989,7 @@
         <w:dataBinding w:prefixMappings="xmlns:ns0='http://purl.org/dc/elements/1.1/' xmlns:ns1='http://schemas.openxmlformats.org/package/2006/metadata/core-properties' " w:xpath="/ns1:coreProperties[1]/ns0:title[1]" w:storeItemID="{6C3C8BC8-F283-45AE-878A-BAB7291924A1}"/>
         <w:text/>
       </w:sdtPr>
+      <w:sdtEndPr/>
       <w:sdtContent>
         <w:proofErr w:type="spellStart"/>
         <w:r>
@@ -2718,19 +2737,19 @@
 
 <file path=word/glossary/fontTable.xml><?xml version="1.0" encoding="utf-8"?>
 <w:fonts xmlns:mc="http://schemas.openxmlformats.org/markup-compatibility/2006" xmlns:r="http://schemas.openxmlformats.org/officeDocument/2006/relationships" xmlns:w="http://schemas.openxmlformats.org/wordprocessingml/2006/main" xmlns:w14="http://schemas.microsoft.com/office/word/2010/wordml" xmlns:w15="http://schemas.microsoft.com/office/word/2012/wordml" mc:Ignorable="w14 w15">
+  <w:font w:name="Calibri">
+    <w:panose1 w:val="020F0502020204030204"/>
+    <w:charset w:val="00"/>
+    <w:family w:val="swiss"/>
+    <w:pitch w:val="variable"/>
+    <w:sig w:usb0="E0002AFF" w:usb1="C000247B" w:usb2="00000009" w:usb3="00000000" w:csb0="000001FF" w:csb1="00000000"/>
+  </w:font>
   <w:font w:name="Times New Roman">
     <w:panose1 w:val="02020603050405020304"/>
     <w:charset w:val="00"/>
     <w:family w:val="roman"/>
     <w:pitch w:val="variable"/>
     <w:sig w:usb0="E0002EFF" w:usb1="C000785B" w:usb2="00000009" w:usb3="00000000" w:csb0="000001FF" w:csb1="00000000"/>
-  </w:font>
-  <w:font w:name="Calibri">
-    <w:panose1 w:val="020F0502020204030204"/>
-    <w:charset w:val="00"/>
-    <w:family w:val="swiss"/>
-    <w:pitch w:val="variable"/>
-    <w:sig w:usb0="E0002AFF" w:usb1="C000247B" w:usb2="00000009" w:usb3="00000000" w:csb0="000001FF" w:csb1="00000000"/>
   </w:font>
   <w:font w:name="Calibri Light">
     <w:panose1 w:val="020F0302020204030204"/>
@@ -2758,6 +2777,8 @@
   <w:rsids>
     <w:rsidRoot w:val="002F786E"/>
     <w:rsid w:val="002F786E"/>
+    <w:rsid w:val="004E77F2"/>
+    <w:rsid w:val="00B62FB0"/>
     <w:rsid w:val="00BA2B86"/>
   </w:rsids>
   <m:mathPr>

</xml_diff>